<commit_message>
Corrected Task 4 query 2
</commit_message>
<xml_diff>
--- a/5_Build_Query_Challenge_Submission_AbdullShinah.docx
+++ b/5_Build_Query_Challenge_Submission_AbdullShinah.docx
@@ -8,21 +8,18 @@
           <w:color w:val="4472C4" w:themeColor="accent1"/>
         </w:rPr>
       </w:pPr>
-      <w:bookmarkStart w:id="0" w:name="_GoBack"/>
-      <w:bookmarkEnd w:id="0"/>
       <w:r>
         <w:rPr>
           <w:color w:val="4472C4" w:themeColor="accent1"/>
         </w:rPr>
         <w:t>Student ID:</w:t>
       </w:r>
-    </w:p>
-    <w:p>
-      <w:pPr>
+      <w:r>
         <w:rPr>
           <w:color w:val="4472C4" w:themeColor="accent1"/>
         </w:rPr>
-      </w:pPr>
+        <w:t>103219744</w:t>
+      </w:r>
     </w:p>
     <w:p>
       <w:pPr>
@@ -30,11 +27,24 @@
           <w:color w:val="4472C4" w:themeColor="accent1"/>
         </w:rPr>
       </w:pPr>
-      <w:r>
+    </w:p>
+    <w:p>
+      <w:pPr>
         <w:rPr>
           <w:color w:val="4472C4" w:themeColor="accent1"/>
         </w:rPr>
+      </w:pPr>
+      <w:r>
+        <w:rPr>
+          <w:color w:val="4472C4" w:themeColor="accent1"/>
+        </w:rPr>
         <w:t>Name:</w:t>
+      </w:r>
+      <w:r>
+        <w:rPr>
+          <w:color w:val="4472C4" w:themeColor="accent1"/>
+        </w:rPr>
+        <w:t xml:space="preserve"> Abdulla Shinah </w:t>
       </w:r>
     </w:p>
     <w:p>
@@ -72,6 +82,72 @@
           <w:szCs w:val="22"/>
         </w:rPr>
       </w:pPr>
+      <w:r>
+        <w:rPr>
+          <w:noProof/>
+        </w:rPr>
+        <w:drawing>
+          <wp:inline distT="0" distB="0" distL="0" distR="0" wp14:anchorId="74450B7B" wp14:editId="0BFBC1CF">
+            <wp:extent cx="5727700" cy="1537970"/>
+            <wp:effectExtent l="0" t="0" r="6350" b="5080"/>
+            <wp:docPr id="1" name="Picture 1"/>
+            <wp:cNvGraphicFramePr>
+              <a:graphicFrameLocks xmlns:a="http://schemas.openxmlformats.org/drawingml/2006/main" noChangeAspect="1"/>
+            </wp:cNvGraphicFramePr>
+            <a:graphic xmlns:a="http://schemas.openxmlformats.org/drawingml/2006/main">
+              <a:graphicData uri="http://schemas.openxmlformats.org/drawingml/2006/picture">
+                <pic:pic xmlns:pic="http://schemas.openxmlformats.org/drawingml/2006/picture">
+                  <pic:nvPicPr>
+                    <pic:cNvPr id="1" name=""/>
+                    <pic:cNvPicPr/>
+                  </pic:nvPicPr>
+                  <pic:blipFill>
+                    <a:blip r:embed="rId7"/>
+                    <a:stretch>
+                      <a:fillRect/>
+                    </a:stretch>
+                  </pic:blipFill>
+                  <pic:spPr>
+                    <a:xfrm>
+                      <a:off x="0" y="0"/>
+                      <a:ext cx="5727700" cy="1537970"/>
+                    </a:xfrm>
+                    <a:prstGeom prst="rect">
+                      <a:avLst/>
+                    </a:prstGeom>
+                  </pic:spPr>
+                </pic:pic>
+              </a:graphicData>
+            </a:graphic>
+          </wp:inline>
+        </w:drawing>
+      </w:r>
+    </w:p>
+    <w:p>
+      <w:pPr>
+        <w:pStyle w:val="Heading1"/>
+        <w:rPr>
+          <w:rFonts w:eastAsia="Times New Roman"/>
+        </w:rPr>
+      </w:pPr>
+      <w:r>
+        <w:rPr>
+          <w:rFonts w:eastAsia="Times New Roman"/>
+        </w:rPr>
+        <w:t xml:space="preserve">Task </w:t>
+      </w:r>
+      <w:r>
+        <w:rPr>
+          <w:rFonts w:eastAsia="Times New Roman"/>
+        </w:rPr>
+        <w:t>1</w:t>
+      </w:r>
+      <w:r>
+        <w:rPr>
+          <w:rFonts w:eastAsia="Times New Roman"/>
+        </w:rPr>
+        <w:t xml:space="preserve"> Screenshot</w:t>
+      </w:r>
     </w:p>
     <w:p>
       <w:pPr>
@@ -83,6 +159,46 @@
           <w:szCs w:val="22"/>
         </w:rPr>
       </w:pPr>
+      <w:r>
+        <w:rPr>
+          <w:noProof/>
+        </w:rPr>
+        <w:drawing>
+          <wp:inline distT="0" distB="0" distL="0" distR="0" wp14:anchorId="1DAE065E" wp14:editId="3252103D">
+            <wp:extent cx="5727700" cy="4360545"/>
+            <wp:effectExtent l="0" t="0" r="6350" b="1905"/>
+            <wp:docPr id="3" name="Picture 3"/>
+            <wp:cNvGraphicFramePr>
+              <a:graphicFrameLocks xmlns:a="http://schemas.openxmlformats.org/drawingml/2006/main" noChangeAspect="1"/>
+            </wp:cNvGraphicFramePr>
+            <a:graphic xmlns:a="http://schemas.openxmlformats.org/drawingml/2006/main">
+              <a:graphicData uri="http://schemas.openxmlformats.org/drawingml/2006/picture">
+                <pic:pic xmlns:pic="http://schemas.openxmlformats.org/drawingml/2006/picture">
+                  <pic:nvPicPr>
+                    <pic:cNvPr id="1" name=""/>
+                    <pic:cNvPicPr/>
+                  </pic:nvPicPr>
+                  <pic:blipFill>
+                    <a:blip r:embed="rId8"/>
+                    <a:stretch>
+                      <a:fillRect/>
+                    </a:stretch>
+                  </pic:blipFill>
+                  <pic:spPr>
+                    <a:xfrm>
+                      <a:off x="0" y="0"/>
+                      <a:ext cx="5727700" cy="4360545"/>
+                    </a:xfrm>
+                    <a:prstGeom prst="rect">
+                      <a:avLst/>
+                    </a:prstGeom>
+                  </pic:spPr>
+                </pic:pic>
+              </a:graphicData>
+            </a:graphic>
+          </wp:inline>
+        </w:drawing>
+      </w:r>
     </w:p>
     <w:p>
       <w:pPr>
@@ -106,7 +222,16 @@
         <w:rPr>
           <w:rFonts w:eastAsia="Times New Roman"/>
         </w:rPr>
+        <w:lastRenderedPageBreak/>
         <w:t>Task 2 Screenshot</w:t>
+      </w:r>
+    </w:p>
+    <w:p>
+      <w:r>
+        <w:t xml:space="preserve">Table </w:t>
+      </w:r>
+      <w:r>
+        <w:t>Client</w:t>
       </w:r>
     </w:p>
     <w:p>
@@ -119,6 +244,46 @@
           <w:szCs w:val="22"/>
         </w:rPr>
       </w:pPr>
+      <w:r>
+        <w:rPr>
+          <w:noProof/>
+        </w:rPr>
+        <w:drawing>
+          <wp:inline distT="0" distB="0" distL="0" distR="0" wp14:anchorId="5D44B1A8" wp14:editId="5EFC9473">
+            <wp:extent cx="4102100" cy="1027799"/>
+            <wp:effectExtent l="0" t="0" r="0" b="1270"/>
+            <wp:docPr id="2" name="Picture 2"/>
+            <wp:cNvGraphicFramePr>
+              <a:graphicFrameLocks xmlns:a="http://schemas.openxmlformats.org/drawingml/2006/main" noChangeAspect="1"/>
+            </wp:cNvGraphicFramePr>
+            <a:graphic xmlns:a="http://schemas.openxmlformats.org/drawingml/2006/main">
+              <a:graphicData uri="http://schemas.openxmlformats.org/drawingml/2006/picture">
+                <pic:pic xmlns:pic="http://schemas.openxmlformats.org/drawingml/2006/picture">
+                  <pic:nvPicPr>
+                    <pic:cNvPr id="1" name=""/>
+                    <pic:cNvPicPr/>
+                  </pic:nvPicPr>
+                  <pic:blipFill>
+                    <a:blip r:embed="rId9"/>
+                    <a:stretch>
+                      <a:fillRect/>
+                    </a:stretch>
+                  </pic:blipFill>
+                  <pic:spPr>
+                    <a:xfrm>
+                      <a:off x="0" y="0"/>
+                      <a:ext cx="4136780" cy="1036488"/>
+                    </a:xfrm>
+                    <a:prstGeom prst="rect">
+                      <a:avLst/>
+                    </a:prstGeom>
+                  </pic:spPr>
+                </pic:pic>
+              </a:graphicData>
+            </a:graphic>
+          </wp:inline>
+        </w:drawing>
+      </w:r>
     </w:p>
     <w:p>
       <w:pPr>
@@ -130,41 +295,1410 @@
           <w:szCs w:val="22"/>
         </w:rPr>
       </w:pPr>
-    </w:p>
-    <w:p>
-      <w:pPr>
-        <w:spacing w:before="100" w:beforeAutospacing="1" w:after="100" w:afterAutospacing="1"/>
+      <w:r>
         <w:rPr>
           <w:rFonts w:ascii="Calibri" w:eastAsia="Times New Roman" w:hAnsi="Calibri" w:cs="Calibri"/>
           <w:color w:val="000000" w:themeColor="text1"/>
           <w:sz w:val="22"/>
           <w:szCs w:val="22"/>
         </w:rPr>
-      </w:pPr>
-    </w:p>
-    <w:p>
-      <w:pPr>
-        <w:pStyle w:val="Heading1"/>
-        <w:rPr>
-          <w:rFonts w:eastAsia="Times New Roman"/>
-        </w:rPr>
-      </w:pPr>
-      <w:r>
-        <w:rPr>
-          <w:rFonts w:eastAsia="Times New Roman"/>
-        </w:rPr>
-        <w:t>Task 3 Screenshot</w:t>
-      </w:r>
-    </w:p>
-    <w:p>
-      <w:pPr>
-        <w:spacing w:before="100" w:beforeAutospacing="1" w:after="100" w:afterAutospacing="1"/>
+        <w:t xml:space="preserve">Table </w:t>
+      </w:r>
+      <w:r>
         <w:rPr>
           <w:rFonts w:ascii="Calibri" w:eastAsia="Times New Roman" w:hAnsi="Calibri" w:cs="Calibri"/>
           <w:color w:val="000000" w:themeColor="text1"/>
           <w:sz w:val="22"/>
           <w:szCs w:val="22"/>
         </w:rPr>
+        <w:t>Tour</w:t>
+      </w:r>
+    </w:p>
+    <w:p>
+      <w:pPr>
+        <w:spacing w:before="100" w:beforeAutospacing="1" w:after="100" w:afterAutospacing="1"/>
+        <w:rPr>
+          <w:rFonts w:ascii="Calibri" w:eastAsia="Times New Roman" w:hAnsi="Calibri" w:cs="Calibri"/>
+          <w:color w:val="000000" w:themeColor="text1"/>
+          <w:sz w:val="22"/>
+          <w:szCs w:val="22"/>
+        </w:rPr>
+      </w:pPr>
+      <w:r>
+        <w:rPr>
+          <w:noProof/>
+        </w:rPr>
+        <w:drawing>
+          <wp:inline distT="0" distB="0" distL="0" distR="0" wp14:anchorId="59EFBCDB" wp14:editId="7C84727F">
+            <wp:extent cx="3282950" cy="1830371"/>
+            <wp:effectExtent l="0" t="0" r="0" b="0"/>
+            <wp:docPr id="4" name="Picture 4"/>
+            <wp:cNvGraphicFramePr>
+              <a:graphicFrameLocks xmlns:a="http://schemas.openxmlformats.org/drawingml/2006/main" noChangeAspect="1"/>
+            </wp:cNvGraphicFramePr>
+            <a:graphic xmlns:a="http://schemas.openxmlformats.org/drawingml/2006/main">
+              <a:graphicData uri="http://schemas.openxmlformats.org/drawingml/2006/picture">
+                <pic:pic xmlns:pic="http://schemas.openxmlformats.org/drawingml/2006/picture">
+                  <pic:nvPicPr>
+                    <pic:cNvPr id="1" name=""/>
+                    <pic:cNvPicPr/>
+                  </pic:nvPicPr>
+                  <pic:blipFill>
+                    <a:blip r:embed="rId10"/>
+                    <a:stretch>
+                      <a:fillRect/>
+                    </a:stretch>
+                  </pic:blipFill>
+                  <pic:spPr>
+                    <a:xfrm>
+                      <a:off x="0" y="0"/>
+                      <a:ext cx="3308954" cy="1844869"/>
+                    </a:xfrm>
+                    <a:prstGeom prst="rect">
+                      <a:avLst/>
+                    </a:prstGeom>
+                  </pic:spPr>
+                </pic:pic>
+              </a:graphicData>
+            </a:graphic>
+          </wp:inline>
+        </w:drawing>
+      </w:r>
+    </w:p>
+    <w:p>
+      <w:pPr>
+        <w:spacing w:before="100" w:beforeAutospacing="1" w:after="100" w:afterAutospacing="1"/>
+        <w:rPr>
+          <w:rFonts w:ascii="Calibri" w:eastAsia="Times New Roman" w:hAnsi="Calibri" w:cs="Calibri"/>
+          <w:color w:val="000000" w:themeColor="text1"/>
+          <w:sz w:val="22"/>
+          <w:szCs w:val="22"/>
+        </w:rPr>
+      </w:pPr>
+      <w:r>
+        <w:rPr>
+          <w:rFonts w:ascii="Calibri" w:eastAsia="Times New Roman" w:hAnsi="Calibri" w:cs="Calibri"/>
+          <w:color w:val="000000" w:themeColor="text1"/>
+          <w:sz w:val="22"/>
+          <w:szCs w:val="22"/>
+        </w:rPr>
+        <w:t xml:space="preserve">Table </w:t>
+      </w:r>
+      <w:r>
+        <w:rPr>
+          <w:rFonts w:ascii="Calibri" w:eastAsia="Times New Roman" w:hAnsi="Calibri" w:cs="Calibri"/>
+          <w:color w:val="000000" w:themeColor="text1"/>
+          <w:sz w:val="22"/>
+          <w:szCs w:val="22"/>
+        </w:rPr>
+        <w:t>Event</w:t>
+      </w:r>
+    </w:p>
+    <w:p>
+      <w:pPr>
+        <w:spacing w:before="100" w:beforeAutospacing="1" w:after="100" w:afterAutospacing="1"/>
+        <w:rPr>
+          <w:rFonts w:ascii="Calibri" w:eastAsia="Times New Roman" w:hAnsi="Calibri" w:cs="Calibri"/>
+          <w:color w:val="000000" w:themeColor="text1"/>
+          <w:sz w:val="22"/>
+          <w:szCs w:val="22"/>
+        </w:rPr>
+      </w:pPr>
+      <w:r>
+        <w:rPr>
+          <w:noProof/>
+        </w:rPr>
+        <w:drawing>
+          <wp:inline distT="0" distB="0" distL="0" distR="0" wp14:anchorId="0E2C54BF" wp14:editId="376F37A6">
+            <wp:extent cx="3270250" cy="1320427"/>
+            <wp:effectExtent l="0" t="0" r="6350" b="0"/>
+            <wp:docPr id="5" name="Picture 5"/>
+            <wp:cNvGraphicFramePr>
+              <a:graphicFrameLocks xmlns:a="http://schemas.openxmlformats.org/drawingml/2006/main" noChangeAspect="1"/>
+            </wp:cNvGraphicFramePr>
+            <a:graphic xmlns:a="http://schemas.openxmlformats.org/drawingml/2006/main">
+              <a:graphicData uri="http://schemas.openxmlformats.org/drawingml/2006/picture">
+                <pic:pic xmlns:pic="http://schemas.openxmlformats.org/drawingml/2006/picture">
+                  <pic:nvPicPr>
+                    <pic:cNvPr id="1" name=""/>
+                    <pic:cNvPicPr/>
+                  </pic:nvPicPr>
+                  <pic:blipFill>
+                    <a:blip r:embed="rId11"/>
+                    <a:stretch>
+                      <a:fillRect/>
+                    </a:stretch>
+                  </pic:blipFill>
+                  <pic:spPr>
+                    <a:xfrm>
+                      <a:off x="0" y="0"/>
+                      <a:ext cx="3312399" cy="1337445"/>
+                    </a:xfrm>
+                    <a:prstGeom prst="rect">
+                      <a:avLst/>
+                    </a:prstGeom>
+                  </pic:spPr>
+                </pic:pic>
+              </a:graphicData>
+            </a:graphic>
+          </wp:inline>
+        </w:drawing>
+      </w:r>
+    </w:p>
+    <w:p>
+      <w:pPr>
+        <w:spacing w:before="100" w:beforeAutospacing="1" w:after="100" w:afterAutospacing="1"/>
+        <w:rPr>
+          <w:rFonts w:ascii="Calibri" w:eastAsia="Times New Roman" w:hAnsi="Calibri" w:cs="Calibri"/>
+          <w:color w:val="000000" w:themeColor="text1"/>
+          <w:sz w:val="22"/>
+          <w:szCs w:val="22"/>
+        </w:rPr>
+      </w:pPr>
+      <w:r>
+        <w:rPr>
+          <w:rFonts w:ascii="Calibri" w:eastAsia="Times New Roman" w:hAnsi="Calibri" w:cs="Calibri"/>
+          <w:color w:val="000000" w:themeColor="text1"/>
+          <w:sz w:val="22"/>
+          <w:szCs w:val="22"/>
+        </w:rPr>
+        <w:t xml:space="preserve">Table </w:t>
+      </w:r>
+      <w:r>
+        <w:rPr>
+          <w:rFonts w:ascii="Calibri" w:eastAsia="Times New Roman" w:hAnsi="Calibri" w:cs="Calibri"/>
+          <w:color w:val="000000" w:themeColor="text1"/>
+          <w:sz w:val="22"/>
+          <w:szCs w:val="22"/>
+        </w:rPr>
+        <w:t xml:space="preserve">Booking </w:t>
+      </w:r>
+    </w:p>
+    <w:p>
+      <w:pPr>
+        <w:spacing w:before="100" w:beforeAutospacing="1" w:after="100" w:afterAutospacing="1"/>
+        <w:rPr>
+          <w:rFonts w:ascii="Calibri" w:eastAsia="Times New Roman" w:hAnsi="Calibri" w:cs="Calibri"/>
+          <w:color w:val="000000" w:themeColor="text1"/>
+          <w:sz w:val="22"/>
+          <w:szCs w:val="22"/>
+        </w:rPr>
+      </w:pPr>
+      <w:r>
+        <w:rPr>
+          <w:noProof/>
+        </w:rPr>
+        <w:drawing>
+          <wp:inline distT="0" distB="0" distL="0" distR="0" wp14:anchorId="79FC96D1" wp14:editId="3D9325AD">
+            <wp:extent cx="5727700" cy="955040"/>
+            <wp:effectExtent l="0" t="0" r="6350" b="0"/>
+            <wp:docPr id="6" name="Picture 6"/>
+            <wp:cNvGraphicFramePr>
+              <a:graphicFrameLocks xmlns:a="http://schemas.openxmlformats.org/drawingml/2006/main" noChangeAspect="1"/>
+            </wp:cNvGraphicFramePr>
+            <a:graphic xmlns:a="http://schemas.openxmlformats.org/drawingml/2006/main">
+              <a:graphicData uri="http://schemas.openxmlformats.org/drawingml/2006/picture">
+                <pic:pic xmlns:pic="http://schemas.openxmlformats.org/drawingml/2006/picture">
+                  <pic:nvPicPr>
+                    <pic:cNvPr id="1" name=""/>
+                    <pic:cNvPicPr/>
+                  </pic:nvPicPr>
+                  <pic:blipFill>
+                    <a:blip r:embed="rId12"/>
+                    <a:stretch>
+                      <a:fillRect/>
+                    </a:stretch>
+                  </pic:blipFill>
+                  <pic:spPr>
+                    <a:xfrm>
+                      <a:off x="0" y="0"/>
+                      <a:ext cx="5727700" cy="955040"/>
+                    </a:xfrm>
+                    <a:prstGeom prst="rect">
+                      <a:avLst/>
+                    </a:prstGeom>
+                  </pic:spPr>
+                </pic:pic>
+              </a:graphicData>
+            </a:graphic>
+          </wp:inline>
+        </w:drawing>
+      </w:r>
+    </w:p>
+    <w:p>
+      <w:pPr>
+        <w:spacing w:before="100" w:beforeAutospacing="1" w:after="100" w:afterAutospacing="1"/>
+        <w:rPr>
+          <w:rFonts w:ascii="Calibri" w:eastAsia="Times New Roman" w:hAnsi="Calibri" w:cs="Calibri"/>
+          <w:color w:val="000000" w:themeColor="text1"/>
+          <w:sz w:val="22"/>
+          <w:szCs w:val="22"/>
+        </w:rPr>
+      </w:pPr>
+    </w:p>
+    <w:p>
+      <w:pPr>
+        <w:spacing w:before="100" w:beforeAutospacing="1" w:after="100" w:afterAutospacing="1"/>
+        <w:rPr>
+          <w:rFonts w:ascii="Calibri" w:eastAsia="Times New Roman" w:hAnsi="Calibri" w:cs="Calibri"/>
+          <w:color w:val="000000" w:themeColor="text1"/>
+          <w:sz w:val="22"/>
+          <w:szCs w:val="22"/>
+        </w:rPr>
+      </w:pPr>
+    </w:p>
+    <w:p>
+      <w:pPr>
+        <w:spacing w:before="100" w:beforeAutospacing="1" w:after="100" w:afterAutospacing="1"/>
+        <w:rPr>
+          <w:rFonts w:ascii="Calibri" w:eastAsia="Times New Roman" w:hAnsi="Calibri" w:cs="Calibri"/>
+          <w:color w:val="000000" w:themeColor="text1"/>
+          <w:sz w:val="22"/>
+          <w:szCs w:val="22"/>
+        </w:rPr>
+      </w:pPr>
+    </w:p>
+    <w:p>
+      <w:pPr>
+        <w:spacing w:before="100" w:beforeAutospacing="1" w:after="100" w:afterAutospacing="1"/>
+        <w:rPr>
+          <w:rFonts w:ascii="Calibri" w:eastAsia="Times New Roman" w:hAnsi="Calibri" w:cs="Calibri"/>
+          <w:color w:val="000000" w:themeColor="text1"/>
+          <w:sz w:val="22"/>
+          <w:szCs w:val="22"/>
+        </w:rPr>
+      </w:pPr>
+    </w:p>
+    <w:p>
+      <w:pPr>
+        <w:pStyle w:val="Heading1"/>
+        <w:rPr>
+          <w:rFonts w:eastAsia="Times New Roman"/>
+        </w:rPr>
+      </w:pPr>
+      <w:r>
+        <w:rPr>
+          <w:rFonts w:eastAsia="Times New Roman"/>
+        </w:rPr>
+        <w:lastRenderedPageBreak/>
+        <w:t>Task 3 Screenshot</w:t>
+      </w:r>
+    </w:p>
+    <w:p/>
+    <w:p>
+      <w:r>
+        <w:rPr>
+          <w:noProof/>
+        </w:rPr>
+        <w:drawing>
+          <wp:inline distT="0" distB="0" distL="0" distR="0" wp14:anchorId="6BEE4EA5" wp14:editId="3EDC5993">
+            <wp:extent cx="5727700" cy="2760345"/>
+            <wp:effectExtent l="0" t="0" r="6350" b="1905"/>
+            <wp:docPr id="7" name="Picture 7"/>
+            <wp:cNvGraphicFramePr>
+              <a:graphicFrameLocks xmlns:a="http://schemas.openxmlformats.org/drawingml/2006/main" noChangeAspect="1"/>
+            </wp:cNvGraphicFramePr>
+            <a:graphic xmlns:a="http://schemas.openxmlformats.org/drawingml/2006/main">
+              <a:graphicData uri="http://schemas.openxmlformats.org/drawingml/2006/picture">
+                <pic:pic xmlns:pic="http://schemas.openxmlformats.org/drawingml/2006/picture">
+                  <pic:nvPicPr>
+                    <pic:cNvPr id="1" name=""/>
+                    <pic:cNvPicPr/>
+                  </pic:nvPicPr>
+                  <pic:blipFill>
+                    <a:blip r:embed="rId13"/>
+                    <a:stretch>
+                      <a:fillRect/>
+                    </a:stretch>
+                  </pic:blipFill>
+                  <pic:spPr>
+                    <a:xfrm>
+                      <a:off x="0" y="0"/>
+                      <a:ext cx="5727700" cy="2760345"/>
+                    </a:xfrm>
+                    <a:prstGeom prst="rect">
+                      <a:avLst/>
+                    </a:prstGeom>
+                  </pic:spPr>
+                </pic:pic>
+              </a:graphicData>
+            </a:graphic>
+          </wp:inline>
+        </w:drawing>
+      </w:r>
+    </w:p>
+    <w:p/>
+    <w:p>
+      <w:pPr>
+        <w:pStyle w:val="Heading1"/>
+        <w:rPr>
+          <w:rFonts w:eastAsia="Times New Roman"/>
+        </w:rPr>
+      </w:pPr>
+      <w:r>
+        <w:rPr>
+          <w:rFonts w:eastAsia="Times New Roman"/>
+        </w:rPr>
+        <w:t xml:space="preserve">Task </w:t>
+      </w:r>
+      <w:r>
+        <w:rPr>
+          <w:rFonts w:eastAsia="Times New Roman"/>
+        </w:rPr>
+        <w:t>4</w:t>
+      </w:r>
+      <w:r>
+        <w:rPr>
+          <w:rFonts w:eastAsia="Times New Roman"/>
+        </w:rPr>
+        <w:t xml:space="preserve"> Screenshot</w:t>
+      </w:r>
+    </w:p>
+    <w:p/>
+    <w:p>
+      <w:r>
+        <w:t xml:space="preserve">Query 1 (since query result was big </w:t>
+      </w:r>
+      <w:r>
+        <w:t>took 2</w:t>
+      </w:r>
+      <w:r>
+        <w:t xml:space="preserve"> screen shots)</w:t>
+      </w:r>
+    </w:p>
+    <w:p/>
+    <w:p>
+      <w:r>
+        <w:rPr>
+          <w:noProof/>
+        </w:rPr>
+        <w:drawing>
+          <wp:inline distT="0" distB="0" distL="0" distR="0" wp14:anchorId="446C68AD" wp14:editId="49694A40">
+            <wp:extent cx="3562350" cy="2387407"/>
+            <wp:effectExtent l="0" t="0" r="0" b="0"/>
+            <wp:docPr id="8" name="Picture 8"/>
+            <wp:cNvGraphicFramePr>
+              <a:graphicFrameLocks xmlns:a="http://schemas.openxmlformats.org/drawingml/2006/main" noChangeAspect="1"/>
+            </wp:cNvGraphicFramePr>
+            <a:graphic xmlns:a="http://schemas.openxmlformats.org/drawingml/2006/main">
+              <a:graphicData uri="http://schemas.openxmlformats.org/drawingml/2006/picture">
+                <pic:pic xmlns:pic="http://schemas.openxmlformats.org/drawingml/2006/picture">
+                  <pic:nvPicPr>
+                    <pic:cNvPr id="1" name=""/>
+                    <pic:cNvPicPr/>
+                  </pic:nvPicPr>
+                  <pic:blipFill>
+                    <a:blip r:embed="rId14"/>
+                    <a:stretch>
+                      <a:fillRect/>
+                    </a:stretch>
+                  </pic:blipFill>
+                  <pic:spPr>
+                    <a:xfrm>
+                      <a:off x="0" y="0"/>
+                      <a:ext cx="3612131" cy="2420769"/>
+                    </a:xfrm>
+                    <a:prstGeom prst="rect">
+                      <a:avLst/>
+                    </a:prstGeom>
+                  </pic:spPr>
+                </pic:pic>
+              </a:graphicData>
+            </a:graphic>
+          </wp:inline>
+        </w:drawing>
+      </w:r>
+    </w:p>
+    <w:p/>
+    <w:p/>
+    <w:p>
+      <w:pPr>
+        <w:rPr>
+          <w:b/>
+          <w:bCs/>
+        </w:rPr>
+      </w:pPr>
+    </w:p>
+    <w:p/>
+    <w:p/>
+    <w:p>
+      <w:r>
+        <w:rPr>
+          <w:noProof/>
+        </w:rPr>
+        <w:lastRenderedPageBreak/>
+        <w:drawing>
+          <wp:inline distT="0" distB="0" distL="0" distR="0" wp14:anchorId="0E1CE16C" wp14:editId="16150471">
+            <wp:extent cx="3596930" cy="2501900"/>
+            <wp:effectExtent l="0" t="0" r="3810" b="0"/>
+            <wp:docPr id="10" name="Picture 10"/>
+            <wp:cNvGraphicFramePr>
+              <a:graphicFrameLocks xmlns:a="http://schemas.openxmlformats.org/drawingml/2006/main" noChangeAspect="1"/>
+            </wp:cNvGraphicFramePr>
+            <a:graphic xmlns:a="http://schemas.openxmlformats.org/drawingml/2006/main">
+              <a:graphicData uri="http://schemas.openxmlformats.org/drawingml/2006/picture">
+                <pic:pic xmlns:pic="http://schemas.openxmlformats.org/drawingml/2006/picture">
+                  <pic:nvPicPr>
+                    <pic:cNvPr id="1" name=""/>
+                    <pic:cNvPicPr/>
+                  </pic:nvPicPr>
+                  <pic:blipFill>
+                    <a:blip r:embed="rId15"/>
+                    <a:stretch>
+                      <a:fillRect/>
+                    </a:stretch>
+                  </pic:blipFill>
+                  <pic:spPr>
+                    <a:xfrm>
+                      <a:off x="0" y="0"/>
+                      <a:ext cx="3601374" cy="2504991"/>
+                    </a:xfrm>
+                    <a:prstGeom prst="rect">
+                      <a:avLst/>
+                    </a:prstGeom>
+                  </pic:spPr>
+                </pic:pic>
+              </a:graphicData>
+            </a:graphic>
+          </wp:inline>
+        </w:drawing>
+      </w:r>
+    </w:p>
+    <w:p/>
+    <w:p>
+      <w:r>
+        <w:rPr>
+          <w:noProof/>
+        </w:rPr>
+        <w:drawing>
+          <wp:inline distT="0" distB="0" distL="0" distR="0" wp14:anchorId="3803C125" wp14:editId="374856C3">
+            <wp:extent cx="5727700" cy="1722755"/>
+            <wp:effectExtent l="0" t="0" r="6350" b="0"/>
+            <wp:docPr id="24" name="Picture 24"/>
+            <wp:cNvGraphicFramePr>
+              <a:graphicFrameLocks xmlns:a="http://schemas.openxmlformats.org/drawingml/2006/main" noChangeAspect="1"/>
+            </wp:cNvGraphicFramePr>
+            <a:graphic xmlns:a="http://schemas.openxmlformats.org/drawingml/2006/main">
+              <a:graphicData uri="http://schemas.openxmlformats.org/drawingml/2006/picture">
+                <pic:pic xmlns:pic="http://schemas.openxmlformats.org/drawingml/2006/picture">
+                  <pic:nvPicPr>
+                    <pic:cNvPr id="1" name=""/>
+                    <pic:cNvPicPr/>
+                  </pic:nvPicPr>
+                  <pic:blipFill>
+                    <a:blip r:embed="rId16"/>
+                    <a:stretch>
+                      <a:fillRect/>
+                    </a:stretch>
+                  </pic:blipFill>
+                  <pic:spPr>
+                    <a:xfrm>
+                      <a:off x="0" y="0"/>
+                      <a:ext cx="5727700" cy="1722755"/>
+                    </a:xfrm>
+                    <a:prstGeom prst="rect">
+                      <a:avLst/>
+                    </a:prstGeom>
+                  </pic:spPr>
+                </pic:pic>
+              </a:graphicData>
+            </a:graphic>
+          </wp:inline>
+        </w:drawing>
+      </w:r>
+    </w:p>
+    <w:p/>
+    <w:p/>
+    <w:p/>
+    <w:p>
+      <w:r>
+        <w:t>Query 2</w:t>
+      </w:r>
+    </w:p>
+    <w:p/>
+    <w:p>
+      <w:r>
+        <w:rPr>
+          <w:noProof/>
+        </w:rPr>
+        <w:drawing>
+          <wp:inline distT="0" distB="0" distL="0" distR="0" wp14:anchorId="46CF7400" wp14:editId="1239C591">
+            <wp:extent cx="4530970" cy="2495550"/>
+            <wp:effectExtent l="0" t="0" r="3175" b="0"/>
+            <wp:docPr id="11" name="Picture 11"/>
+            <wp:cNvGraphicFramePr>
+              <a:graphicFrameLocks xmlns:a="http://schemas.openxmlformats.org/drawingml/2006/main" noChangeAspect="1"/>
+            </wp:cNvGraphicFramePr>
+            <a:graphic xmlns:a="http://schemas.openxmlformats.org/drawingml/2006/main">
+              <a:graphicData uri="http://schemas.openxmlformats.org/drawingml/2006/picture">
+                <pic:pic xmlns:pic="http://schemas.openxmlformats.org/drawingml/2006/picture">
+                  <pic:nvPicPr>
+                    <pic:cNvPr id="1" name=""/>
+                    <pic:cNvPicPr/>
+                  </pic:nvPicPr>
+                  <pic:blipFill>
+                    <a:blip r:embed="rId17"/>
+                    <a:stretch>
+                      <a:fillRect/>
+                    </a:stretch>
+                  </pic:blipFill>
+                  <pic:spPr>
+                    <a:xfrm>
+                      <a:off x="0" y="0"/>
+                      <a:ext cx="4539660" cy="2500336"/>
+                    </a:xfrm>
+                    <a:prstGeom prst="rect">
+                      <a:avLst/>
+                    </a:prstGeom>
+                  </pic:spPr>
+                </pic:pic>
+              </a:graphicData>
+            </a:graphic>
+          </wp:inline>
+        </w:drawing>
+      </w:r>
+    </w:p>
+    <w:p>
+      <w:r>
+        <w:rPr>
+          <w:noProof/>
+        </w:rPr>
+        <w:lastRenderedPageBreak/>
+        <w:drawing>
+          <wp:inline distT="0" distB="0" distL="0" distR="0" wp14:anchorId="1D66BF6E" wp14:editId="17933E09">
+            <wp:extent cx="5727700" cy="1330960"/>
+            <wp:effectExtent l="0" t="0" r="6350" b="2540"/>
+            <wp:docPr id="25" name="Picture 25"/>
+            <wp:cNvGraphicFramePr>
+              <a:graphicFrameLocks xmlns:a="http://schemas.openxmlformats.org/drawingml/2006/main" noChangeAspect="1"/>
+            </wp:cNvGraphicFramePr>
+            <a:graphic xmlns:a="http://schemas.openxmlformats.org/drawingml/2006/main">
+              <a:graphicData uri="http://schemas.openxmlformats.org/drawingml/2006/picture">
+                <pic:pic xmlns:pic="http://schemas.openxmlformats.org/drawingml/2006/picture">
+                  <pic:nvPicPr>
+                    <pic:cNvPr id="1" name=""/>
+                    <pic:cNvPicPr/>
+                  </pic:nvPicPr>
+                  <pic:blipFill>
+                    <a:blip r:embed="rId18"/>
+                    <a:stretch>
+                      <a:fillRect/>
+                    </a:stretch>
+                  </pic:blipFill>
+                  <pic:spPr>
+                    <a:xfrm>
+                      <a:off x="0" y="0"/>
+                      <a:ext cx="5727700" cy="1330960"/>
+                    </a:xfrm>
+                    <a:prstGeom prst="rect">
+                      <a:avLst/>
+                    </a:prstGeom>
+                  </pic:spPr>
+                </pic:pic>
+              </a:graphicData>
+            </a:graphic>
+          </wp:inline>
+        </w:drawing>
+      </w:r>
+    </w:p>
+    <w:p/>
+    <w:p>
+      <w:r>
+        <w:t xml:space="preserve">Query 3 </w:t>
+      </w:r>
+    </w:p>
+    <w:p>
+      <w:r>
+        <w:rPr>
+          <w:noProof/>
+        </w:rPr>
+        <w:drawing>
+          <wp:inline distT="0" distB="0" distL="0" distR="0" wp14:anchorId="376C1561" wp14:editId="63388FE3">
+            <wp:extent cx="5727700" cy="1464945"/>
+            <wp:effectExtent l="0" t="0" r="6350" b="1905"/>
+            <wp:docPr id="12" name="Picture 12"/>
+            <wp:cNvGraphicFramePr>
+              <a:graphicFrameLocks xmlns:a="http://schemas.openxmlformats.org/drawingml/2006/main" noChangeAspect="1"/>
+            </wp:cNvGraphicFramePr>
+            <a:graphic xmlns:a="http://schemas.openxmlformats.org/drawingml/2006/main">
+              <a:graphicData uri="http://schemas.openxmlformats.org/drawingml/2006/picture">
+                <pic:pic xmlns:pic="http://schemas.openxmlformats.org/drawingml/2006/picture">
+                  <pic:nvPicPr>
+                    <pic:cNvPr id="1" name=""/>
+                    <pic:cNvPicPr/>
+                  </pic:nvPicPr>
+                  <pic:blipFill>
+                    <a:blip r:embed="rId19"/>
+                    <a:stretch>
+                      <a:fillRect/>
+                    </a:stretch>
+                  </pic:blipFill>
+                  <pic:spPr>
+                    <a:xfrm>
+                      <a:off x="0" y="0"/>
+                      <a:ext cx="5727700" cy="1464945"/>
+                    </a:xfrm>
+                    <a:prstGeom prst="rect">
+                      <a:avLst/>
+                    </a:prstGeom>
+                  </pic:spPr>
+                </pic:pic>
+              </a:graphicData>
+            </a:graphic>
+          </wp:inline>
+        </w:drawing>
+      </w:r>
+    </w:p>
+    <w:p>
+      <w:r>
+        <w:rPr>
+          <w:noProof/>
+        </w:rPr>
+        <w:drawing>
+          <wp:inline distT="0" distB="0" distL="0" distR="0" wp14:anchorId="0EE029B0" wp14:editId="13BDA6A5">
+            <wp:extent cx="5727700" cy="1629410"/>
+            <wp:effectExtent l="0" t="0" r="6350" b="8890"/>
+            <wp:docPr id="26" name="Picture 26"/>
+            <wp:cNvGraphicFramePr>
+              <a:graphicFrameLocks xmlns:a="http://schemas.openxmlformats.org/drawingml/2006/main" noChangeAspect="1"/>
+            </wp:cNvGraphicFramePr>
+            <a:graphic xmlns:a="http://schemas.openxmlformats.org/drawingml/2006/main">
+              <a:graphicData uri="http://schemas.openxmlformats.org/drawingml/2006/picture">
+                <pic:pic xmlns:pic="http://schemas.openxmlformats.org/drawingml/2006/picture">
+                  <pic:nvPicPr>
+                    <pic:cNvPr id="1" name=""/>
+                    <pic:cNvPicPr/>
+                  </pic:nvPicPr>
+                  <pic:blipFill>
+                    <a:blip r:embed="rId20"/>
+                    <a:stretch>
+                      <a:fillRect/>
+                    </a:stretch>
+                  </pic:blipFill>
+                  <pic:spPr>
+                    <a:xfrm>
+                      <a:off x="0" y="0"/>
+                      <a:ext cx="5727700" cy="1629410"/>
+                    </a:xfrm>
+                    <a:prstGeom prst="rect">
+                      <a:avLst/>
+                    </a:prstGeom>
+                  </pic:spPr>
+                </pic:pic>
+              </a:graphicData>
+            </a:graphic>
+          </wp:inline>
+        </w:drawing>
+      </w:r>
+    </w:p>
+    <w:p/>
+    <w:p>
+      <w:pPr>
+        <w:pStyle w:val="Heading1"/>
+        <w:rPr>
+          <w:rFonts w:eastAsia="Times New Roman"/>
+        </w:rPr>
+      </w:pPr>
+    </w:p>
+    <w:p>
+      <w:pPr>
+        <w:pStyle w:val="Heading1"/>
+        <w:rPr>
+          <w:rFonts w:eastAsia="Times New Roman"/>
+        </w:rPr>
+      </w:pPr>
+    </w:p>
+    <w:p>
+      <w:pPr>
+        <w:pStyle w:val="Heading1"/>
+        <w:rPr>
+          <w:rFonts w:eastAsia="Times New Roman"/>
+        </w:rPr>
+      </w:pPr>
+      <w:r>
+        <w:rPr>
+          <w:rFonts w:eastAsia="Times New Roman"/>
+        </w:rPr>
+        <w:t xml:space="preserve">Task </w:t>
+      </w:r>
+      <w:r>
+        <w:rPr>
+          <w:rFonts w:eastAsia="Times New Roman"/>
+        </w:rPr>
+        <w:t>5</w:t>
+      </w:r>
+      <w:r>
+        <w:rPr>
+          <w:rFonts w:eastAsia="Times New Roman"/>
+        </w:rPr>
+        <w:t xml:space="preserve"> Screenshot</w:t>
+      </w:r>
+    </w:p>
+    <w:p/>
+    <w:p>
+      <w:r>
+        <w:rPr>
+          <w:noProof/>
+        </w:rPr>
+        <w:drawing>
+          <wp:inline distT="0" distB="0" distL="0" distR="0" wp14:anchorId="08FCF02F" wp14:editId="5104162B">
+            <wp:extent cx="5727700" cy="2303145"/>
+            <wp:effectExtent l="0" t="0" r="6350" b="1905"/>
+            <wp:docPr id="13" name="Picture 13"/>
+            <wp:cNvGraphicFramePr>
+              <a:graphicFrameLocks xmlns:a="http://schemas.openxmlformats.org/drawingml/2006/main" noChangeAspect="1"/>
+            </wp:cNvGraphicFramePr>
+            <a:graphic xmlns:a="http://schemas.openxmlformats.org/drawingml/2006/main">
+              <a:graphicData uri="http://schemas.openxmlformats.org/drawingml/2006/picture">
+                <pic:pic xmlns:pic="http://schemas.openxmlformats.org/drawingml/2006/picture">
+                  <pic:nvPicPr>
+                    <pic:cNvPr id="1" name=""/>
+                    <pic:cNvPicPr/>
+                  </pic:nvPicPr>
+                  <pic:blipFill>
+                    <a:blip r:embed="rId21"/>
+                    <a:stretch>
+                      <a:fillRect/>
+                    </a:stretch>
+                  </pic:blipFill>
+                  <pic:spPr>
+                    <a:xfrm>
+                      <a:off x="0" y="0"/>
+                      <a:ext cx="5727700" cy="2303145"/>
+                    </a:xfrm>
+                    <a:prstGeom prst="rect">
+                      <a:avLst/>
+                    </a:prstGeom>
+                  </pic:spPr>
+                </pic:pic>
+              </a:graphicData>
+            </a:graphic>
+          </wp:inline>
+        </w:drawing>
+      </w:r>
+    </w:p>
+    <w:p/>
+    <w:p>
+      <w:pPr>
+        <w:pStyle w:val="Heading1"/>
+        <w:rPr>
+          <w:rFonts w:eastAsia="Times New Roman"/>
+        </w:rPr>
+      </w:pPr>
+      <w:r>
+        <w:rPr>
+          <w:rFonts w:eastAsia="Times New Roman"/>
+        </w:rPr>
+        <w:t xml:space="preserve">Task </w:t>
+      </w:r>
+      <w:r>
+        <w:rPr>
+          <w:rFonts w:eastAsia="Times New Roman"/>
+        </w:rPr>
+        <w:t>6</w:t>
+      </w:r>
+      <w:r>
+        <w:rPr>
+          <w:rFonts w:eastAsia="Times New Roman"/>
+        </w:rPr>
+        <w:t xml:space="preserve"> Screenshot</w:t>
+      </w:r>
+    </w:p>
+    <w:p/>
+    <w:p>
+      <w:r>
+        <w:t>Test 1</w:t>
+      </w:r>
+    </w:p>
+    <w:p/>
+    <w:p>
+      <w:pPr>
+        <w:shd w:val="clear" w:color="auto" w:fill="1E1E1E"/>
+        <w:spacing w:line="285" w:lineRule="atLeast"/>
+        <w:rPr>
+          <w:rFonts w:ascii="Consolas" w:eastAsia="Times New Roman" w:hAnsi="Consolas" w:cs="Times New Roman"/>
+          <w:color w:val="D4D4D4"/>
+          <w:sz w:val="21"/>
+          <w:szCs w:val="21"/>
+          <w:lang w:eastAsia="en-AU"/>
+        </w:rPr>
+      </w:pPr>
+      <w:r>
+        <w:rPr>
+          <w:rFonts w:ascii="Consolas" w:eastAsia="Times New Roman" w:hAnsi="Consolas" w:cs="Times New Roman"/>
+          <w:color w:val="D4D4D4"/>
+          <w:sz w:val="21"/>
+          <w:szCs w:val="21"/>
+          <w:lang w:eastAsia="en-AU"/>
+        </w:rPr>
+        <w:t>​</w:t>
+      </w:r>
+    </w:p>
+    <w:p>
+      <w:pPr>
+        <w:shd w:val="clear" w:color="auto" w:fill="1E1E1E"/>
+        <w:spacing w:line="285" w:lineRule="atLeast"/>
+        <w:rPr>
+          <w:rFonts w:ascii="Consolas" w:eastAsia="Times New Roman" w:hAnsi="Consolas" w:cs="Times New Roman"/>
+          <w:color w:val="D4D4D4"/>
+          <w:sz w:val="21"/>
+          <w:szCs w:val="21"/>
+          <w:lang w:eastAsia="en-AU"/>
+        </w:rPr>
+      </w:pPr>
+      <w:r>
+        <w:rPr>
+          <w:rFonts w:ascii="Consolas" w:eastAsia="Times New Roman" w:hAnsi="Consolas" w:cs="Times New Roman"/>
+          <w:color w:val="6A9955"/>
+          <w:sz w:val="21"/>
+          <w:szCs w:val="21"/>
+          <w:lang w:eastAsia="en-AU"/>
+        </w:rPr>
+        <w:t>-- Return same 13 rows of data as per the orginal query task 4 - Query 1</w:t>
+      </w:r>
+    </w:p>
+    <w:p>
+      <w:pPr>
+        <w:shd w:val="clear" w:color="auto" w:fill="1E1E1E"/>
+        <w:spacing w:line="285" w:lineRule="atLeast"/>
+        <w:rPr>
+          <w:rFonts w:ascii="Consolas" w:eastAsia="Times New Roman" w:hAnsi="Consolas" w:cs="Times New Roman"/>
+          <w:color w:val="D4D4D4"/>
+          <w:sz w:val="21"/>
+          <w:szCs w:val="21"/>
+          <w:lang w:eastAsia="en-AU"/>
+        </w:rPr>
+      </w:pPr>
+      <w:r>
+        <w:rPr>
+          <w:rFonts w:ascii="Consolas" w:eastAsia="Times New Roman" w:hAnsi="Consolas" w:cs="Times New Roman"/>
+          <w:color w:val="569CD6"/>
+          <w:sz w:val="21"/>
+          <w:szCs w:val="21"/>
+          <w:lang w:eastAsia="en-AU"/>
+        </w:rPr>
+        <w:t>SELECT</w:t>
+      </w:r>
+      <w:r>
+        <w:rPr>
+          <w:rFonts w:ascii="Consolas" w:eastAsia="Times New Roman" w:hAnsi="Consolas" w:cs="Times New Roman"/>
+          <w:color w:val="D4D4D4"/>
+          <w:sz w:val="21"/>
+          <w:szCs w:val="21"/>
+          <w:lang w:eastAsia="en-AU"/>
+        </w:rPr>
+        <w:t> *</w:t>
+      </w:r>
+    </w:p>
+    <w:p>
+      <w:pPr>
+        <w:shd w:val="clear" w:color="auto" w:fill="1E1E1E"/>
+        <w:spacing w:line="285" w:lineRule="atLeast"/>
+        <w:rPr>
+          <w:rFonts w:ascii="Consolas" w:eastAsia="Times New Roman" w:hAnsi="Consolas" w:cs="Times New Roman"/>
+          <w:color w:val="D4D4D4"/>
+          <w:sz w:val="21"/>
+          <w:szCs w:val="21"/>
+          <w:lang w:eastAsia="en-AU"/>
+        </w:rPr>
+      </w:pPr>
+      <w:r>
+        <w:rPr>
+          <w:rFonts w:ascii="Consolas" w:eastAsia="Times New Roman" w:hAnsi="Consolas" w:cs="Times New Roman"/>
+          <w:color w:val="569CD6"/>
+          <w:sz w:val="21"/>
+          <w:szCs w:val="21"/>
+          <w:lang w:eastAsia="en-AU"/>
+        </w:rPr>
+        <w:t>FROM</w:t>
+      </w:r>
+      <w:r>
+        <w:rPr>
+          <w:rFonts w:ascii="Consolas" w:eastAsia="Times New Roman" w:hAnsi="Consolas" w:cs="Times New Roman"/>
+          <w:color w:val="D4D4D4"/>
+          <w:sz w:val="21"/>
+          <w:szCs w:val="21"/>
+          <w:lang w:eastAsia="en-AU"/>
+        </w:rPr>
+        <w:t> Booking;</w:t>
+      </w:r>
+    </w:p>
+    <w:p/>
+    <w:p>
+      <w:r>
+        <w:rPr>
+          <w:noProof/>
+        </w:rPr>
+        <w:drawing>
+          <wp:inline distT="0" distB="0" distL="0" distR="0" wp14:anchorId="0A49B766" wp14:editId="57B4A8DD">
+            <wp:extent cx="5727700" cy="2793365"/>
+            <wp:effectExtent l="0" t="0" r="6350" b="6985"/>
+            <wp:docPr id="14" name="Picture 14"/>
+            <wp:cNvGraphicFramePr>
+              <a:graphicFrameLocks xmlns:a="http://schemas.openxmlformats.org/drawingml/2006/main" noChangeAspect="1"/>
+            </wp:cNvGraphicFramePr>
+            <a:graphic xmlns:a="http://schemas.openxmlformats.org/drawingml/2006/main">
+              <a:graphicData uri="http://schemas.openxmlformats.org/drawingml/2006/picture">
+                <pic:pic xmlns:pic="http://schemas.openxmlformats.org/drawingml/2006/picture">
+                  <pic:nvPicPr>
+                    <pic:cNvPr id="1" name=""/>
+                    <pic:cNvPicPr/>
+                  </pic:nvPicPr>
+                  <pic:blipFill>
+                    <a:blip r:embed="rId22"/>
+                    <a:stretch>
+                      <a:fillRect/>
+                    </a:stretch>
+                  </pic:blipFill>
+                  <pic:spPr>
+                    <a:xfrm>
+                      <a:off x="0" y="0"/>
+                      <a:ext cx="5727700" cy="2793365"/>
+                    </a:xfrm>
+                    <a:prstGeom prst="rect">
+                      <a:avLst/>
+                    </a:prstGeom>
+                  </pic:spPr>
+                </pic:pic>
+              </a:graphicData>
+            </a:graphic>
+          </wp:inline>
+        </w:drawing>
+      </w:r>
+    </w:p>
+    <w:p/>
+    <w:p/>
+    <w:p/>
+    <w:p>
+      <w:r>
+        <w:t>Test 2</w:t>
+      </w:r>
+    </w:p>
+    <w:p/>
+    <w:p>
+      <w:r>
+        <w:rPr>
+          <w:noProof/>
+        </w:rPr>
+        <w:drawing>
+          <wp:inline distT="0" distB="0" distL="0" distR="0" wp14:anchorId="607DA6CA" wp14:editId="1DE86808">
+            <wp:extent cx="5727700" cy="1064260"/>
+            <wp:effectExtent l="0" t="0" r="6350" b="2540"/>
+            <wp:docPr id="16" name="Picture 16"/>
+            <wp:cNvGraphicFramePr>
+              <a:graphicFrameLocks xmlns:a="http://schemas.openxmlformats.org/drawingml/2006/main" noChangeAspect="1"/>
+            </wp:cNvGraphicFramePr>
+            <a:graphic xmlns:a="http://schemas.openxmlformats.org/drawingml/2006/main">
+              <a:graphicData uri="http://schemas.openxmlformats.org/drawingml/2006/picture">
+                <pic:pic xmlns:pic="http://schemas.openxmlformats.org/drawingml/2006/picture">
+                  <pic:nvPicPr>
+                    <pic:cNvPr id="1" name=""/>
+                    <pic:cNvPicPr/>
+                  </pic:nvPicPr>
+                  <pic:blipFill>
+                    <a:blip r:embed="rId23"/>
+                    <a:stretch>
+                      <a:fillRect/>
+                    </a:stretch>
+                  </pic:blipFill>
+                  <pic:spPr>
+                    <a:xfrm>
+                      <a:off x="0" y="0"/>
+                      <a:ext cx="5727700" cy="1064260"/>
+                    </a:xfrm>
+                    <a:prstGeom prst="rect">
+                      <a:avLst/>
+                    </a:prstGeom>
+                  </pic:spPr>
+                </pic:pic>
+              </a:graphicData>
+            </a:graphic>
+          </wp:inline>
+        </w:drawing>
+      </w:r>
+    </w:p>
+    <w:p/>
+    <w:p>
+      <w:r>
+        <w:rPr>
+          <w:noProof/>
+        </w:rPr>
+        <w:drawing>
+          <wp:inline distT="0" distB="0" distL="0" distR="0" wp14:anchorId="02B199D9" wp14:editId="62AB6EDF">
+            <wp:extent cx="2182474" cy="1244600"/>
+            <wp:effectExtent l="0" t="0" r="8890" b="0"/>
+            <wp:docPr id="15" name="Picture 15"/>
+            <wp:cNvGraphicFramePr>
+              <a:graphicFrameLocks xmlns:a="http://schemas.openxmlformats.org/drawingml/2006/main" noChangeAspect="1"/>
+            </wp:cNvGraphicFramePr>
+            <a:graphic xmlns:a="http://schemas.openxmlformats.org/drawingml/2006/main">
+              <a:graphicData uri="http://schemas.openxmlformats.org/drawingml/2006/picture">
+                <pic:pic xmlns:pic="http://schemas.openxmlformats.org/drawingml/2006/picture">
+                  <pic:nvPicPr>
+                    <pic:cNvPr id="1" name=""/>
+                    <pic:cNvPicPr/>
+                  </pic:nvPicPr>
+                  <pic:blipFill>
+                    <a:blip r:embed="rId24"/>
+                    <a:stretch>
+                      <a:fillRect/>
+                    </a:stretch>
+                  </pic:blipFill>
+                  <pic:spPr>
+                    <a:xfrm>
+                      <a:off x="0" y="0"/>
+                      <a:ext cx="2193544" cy="1250913"/>
+                    </a:xfrm>
+                    <a:prstGeom prst="rect">
+                      <a:avLst/>
+                    </a:prstGeom>
+                  </pic:spPr>
+                </pic:pic>
+              </a:graphicData>
+            </a:graphic>
+          </wp:inline>
+        </w:drawing>
+      </w:r>
+    </w:p>
+    <w:p/>
+    <w:p/>
+    <w:p/>
+    <w:p>
+      <w:bookmarkStart w:id="0" w:name="_GoBack"/>
+      <w:bookmarkEnd w:id="0"/>
+      <w:r>
+        <w:lastRenderedPageBreak/>
+        <w:t xml:space="preserve">Test 3 </w:t>
+      </w:r>
+    </w:p>
+    <w:p>
+      <w:r>
+        <w:rPr>
+          <w:noProof/>
+        </w:rPr>
+        <w:drawing>
+          <wp:inline distT="0" distB="0" distL="0" distR="0" wp14:anchorId="0A308F34" wp14:editId="5066B9DA">
+            <wp:extent cx="5727700" cy="2888615"/>
+            <wp:effectExtent l="0" t="0" r="6350" b="6985"/>
+            <wp:docPr id="19" name="Picture 19"/>
+            <wp:cNvGraphicFramePr>
+              <a:graphicFrameLocks xmlns:a="http://schemas.openxmlformats.org/drawingml/2006/main" noChangeAspect="1"/>
+            </wp:cNvGraphicFramePr>
+            <a:graphic xmlns:a="http://schemas.openxmlformats.org/drawingml/2006/main">
+              <a:graphicData uri="http://schemas.openxmlformats.org/drawingml/2006/picture">
+                <pic:pic xmlns:pic="http://schemas.openxmlformats.org/drawingml/2006/picture">
+                  <pic:nvPicPr>
+                    <pic:cNvPr id="1" name=""/>
+                    <pic:cNvPicPr/>
+                  </pic:nvPicPr>
+                  <pic:blipFill>
+                    <a:blip r:embed="rId25"/>
+                    <a:stretch>
+                      <a:fillRect/>
+                    </a:stretch>
+                  </pic:blipFill>
+                  <pic:spPr>
+                    <a:xfrm>
+                      <a:off x="0" y="0"/>
+                      <a:ext cx="5727700" cy="2888615"/>
+                    </a:xfrm>
+                    <a:prstGeom prst="rect">
+                      <a:avLst/>
+                    </a:prstGeom>
+                  </pic:spPr>
+                </pic:pic>
+              </a:graphicData>
+            </a:graphic>
+          </wp:inline>
+        </w:drawing>
+      </w:r>
+    </w:p>
+    <w:p/>
+    <w:p>
+      <w:r>
+        <w:rPr>
+          <w:noProof/>
+        </w:rPr>
+        <w:drawing>
+          <wp:inline distT="0" distB="0" distL="0" distR="0" wp14:anchorId="097077E0" wp14:editId="4EB0D0E3">
+            <wp:extent cx="2173455" cy="1104900"/>
+            <wp:effectExtent l="0" t="0" r="0" b="0"/>
+            <wp:docPr id="17" name="Picture 17"/>
+            <wp:cNvGraphicFramePr>
+              <a:graphicFrameLocks xmlns:a="http://schemas.openxmlformats.org/drawingml/2006/main" noChangeAspect="1"/>
+            </wp:cNvGraphicFramePr>
+            <a:graphic xmlns:a="http://schemas.openxmlformats.org/drawingml/2006/main">
+              <a:graphicData uri="http://schemas.openxmlformats.org/drawingml/2006/picture">
+                <pic:pic xmlns:pic="http://schemas.openxmlformats.org/drawingml/2006/picture">
+                  <pic:nvPicPr>
+                    <pic:cNvPr id="1" name=""/>
+                    <pic:cNvPicPr/>
+                  </pic:nvPicPr>
+                  <pic:blipFill>
+                    <a:blip r:embed="rId26"/>
+                    <a:stretch>
+                      <a:fillRect/>
+                    </a:stretch>
+                  </pic:blipFill>
+                  <pic:spPr>
+                    <a:xfrm>
+                      <a:off x="0" y="0"/>
+                      <a:ext cx="2180762" cy="1108614"/>
+                    </a:xfrm>
+                    <a:prstGeom prst="rect">
+                      <a:avLst/>
+                    </a:prstGeom>
+                  </pic:spPr>
+                </pic:pic>
+              </a:graphicData>
+            </a:graphic>
+          </wp:inline>
+        </w:drawing>
+      </w:r>
+    </w:p>
+    <w:p/>
+    <w:p>
+      <w:r>
+        <w:rPr>
+          <w:noProof/>
+        </w:rPr>
+        <w:drawing>
+          <wp:inline distT="0" distB="0" distL="0" distR="0" wp14:anchorId="25D58117" wp14:editId="462D9D5A">
+            <wp:extent cx="5727700" cy="2793365"/>
+            <wp:effectExtent l="0" t="0" r="6350" b="6985"/>
+            <wp:docPr id="18" name="Picture 18"/>
+            <wp:cNvGraphicFramePr>
+              <a:graphicFrameLocks xmlns:a="http://schemas.openxmlformats.org/drawingml/2006/main" noChangeAspect="1"/>
+            </wp:cNvGraphicFramePr>
+            <a:graphic xmlns:a="http://schemas.openxmlformats.org/drawingml/2006/main">
+              <a:graphicData uri="http://schemas.openxmlformats.org/drawingml/2006/picture">
+                <pic:pic xmlns:pic="http://schemas.openxmlformats.org/drawingml/2006/picture">
+                  <pic:nvPicPr>
+                    <pic:cNvPr id="1" name=""/>
+                    <pic:cNvPicPr/>
+                  </pic:nvPicPr>
+                  <pic:blipFill>
+                    <a:blip r:embed="rId22"/>
+                    <a:stretch>
+                      <a:fillRect/>
+                    </a:stretch>
+                  </pic:blipFill>
+                  <pic:spPr>
+                    <a:xfrm>
+                      <a:off x="0" y="0"/>
+                      <a:ext cx="5727700" cy="2793365"/>
+                    </a:xfrm>
+                    <a:prstGeom prst="rect">
+                      <a:avLst/>
+                    </a:prstGeom>
+                  </pic:spPr>
+                </pic:pic>
+              </a:graphicData>
+            </a:graphic>
+          </wp:inline>
+        </w:drawing>
+      </w:r>
+    </w:p>
+    <w:p/>
+    <w:p/>
+    <w:p/>
+    <w:p/>
+    <w:p/>
+    <w:p/>
+    <w:p/>
+    <w:p/>
+    <w:p>
+      <w:r>
+        <w:lastRenderedPageBreak/>
+        <w:t xml:space="preserve">Test </w:t>
+      </w:r>
+      <w:r>
+        <w:t>4</w:t>
+      </w:r>
+      <w:r>
+        <w:t xml:space="preserve"> </w:t>
+      </w:r>
+    </w:p>
+    <w:p/>
+    <w:p>
+      <w:r>
+        <w:rPr>
+          <w:noProof/>
+        </w:rPr>
+        <w:drawing>
+          <wp:inline distT="0" distB="0" distL="0" distR="0" wp14:anchorId="1E293CF7" wp14:editId="4F7375C9">
+            <wp:extent cx="5727700" cy="1032510"/>
+            <wp:effectExtent l="0" t="0" r="6350" b="0"/>
+            <wp:docPr id="20" name="Picture 20"/>
+            <wp:cNvGraphicFramePr>
+              <a:graphicFrameLocks xmlns:a="http://schemas.openxmlformats.org/drawingml/2006/main" noChangeAspect="1"/>
+            </wp:cNvGraphicFramePr>
+            <a:graphic xmlns:a="http://schemas.openxmlformats.org/drawingml/2006/main">
+              <a:graphicData uri="http://schemas.openxmlformats.org/drawingml/2006/picture">
+                <pic:pic xmlns:pic="http://schemas.openxmlformats.org/drawingml/2006/picture">
+                  <pic:nvPicPr>
+                    <pic:cNvPr id="1" name=""/>
+                    <pic:cNvPicPr/>
+                  </pic:nvPicPr>
+                  <pic:blipFill>
+                    <a:blip r:embed="rId27"/>
+                    <a:stretch>
+                      <a:fillRect/>
+                    </a:stretch>
+                  </pic:blipFill>
+                  <pic:spPr>
+                    <a:xfrm>
+                      <a:off x="0" y="0"/>
+                      <a:ext cx="5727700" cy="1032510"/>
+                    </a:xfrm>
+                    <a:prstGeom prst="rect">
+                      <a:avLst/>
+                    </a:prstGeom>
+                  </pic:spPr>
+                </pic:pic>
+              </a:graphicData>
+            </a:graphic>
+          </wp:inline>
+        </w:drawing>
+      </w:r>
+    </w:p>
+    <w:p>
+      <w:r>
+        <w:rPr>
+          <w:noProof/>
+        </w:rPr>
+        <w:drawing>
+          <wp:inline distT="0" distB="0" distL="0" distR="0" wp14:anchorId="23A3F9E5" wp14:editId="422074A6">
+            <wp:extent cx="1879472" cy="1244600"/>
+            <wp:effectExtent l="0" t="0" r="6985" b="0"/>
+            <wp:docPr id="21" name="Picture 21"/>
+            <wp:cNvGraphicFramePr>
+              <a:graphicFrameLocks xmlns:a="http://schemas.openxmlformats.org/drawingml/2006/main" noChangeAspect="1"/>
+            </wp:cNvGraphicFramePr>
+            <a:graphic xmlns:a="http://schemas.openxmlformats.org/drawingml/2006/main">
+              <a:graphicData uri="http://schemas.openxmlformats.org/drawingml/2006/picture">
+                <pic:pic xmlns:pic="http://schemas.openxmlformats.org/drawingml/2006/picture">
+                  <pic:nvPicPr>
+                    <pic:cNvPr id="1" name=""/>
+                    <pic:cNvPicPr/>
+                  </pic:nvPicPr>
+                  <pic:blipFill>
+                    <a:blip r:embed="rId28"/>
+                    <a:stretch>
+                      <a:fillRect/>
+                    </a:stretch>
+                  </pic:blipFill>
+                  <pic:spPr>
+                    <a:xfrm>
+                      <a:off x="0" y="0"/>
+                      <a:ext cx="1885757" cy="1248762"/>
+                    </a:xfrm>
+                    <a:prstGeom prst="rect">
+                      <a:avLst/>
+                    </a:prstGeom>
+                  </pic:spPr>
+                </pic:pic>
+              </a:graphicData>
+            </a:graphic>
+          </wp:inline>
+        </w:drawing>
+      </w:r>
+    </w:p>
+    <w:p/>
+    <w:p>
+      <w:r>
+        <w:rPr>
+          <w:noProof/>
+        </w:rPr>
+        <w:drawing>
+          <wp:inline distT="0" distB="0" distL="0" distR="0" wp14:anchorId="0AB46550" wp14:editId="63A3E7D4">
+            <wp:extent cx="5727700" cy="1087755"/>
+            <wp:effectExtent l="0" t="0" r="6350" b="0"/>
+            <wp:docPr id="22" name="Picture 22"/>
+            <wp:cNvGraphicFramePr>
+              <a:graphicFrameLocks xmlns:a="http://schemas.openxmlformats.org/drawingml/2006/main" noChangeAspect="1"/>
+            </wp:cNvGraphicFramePr>
+            <a:graphic xmlns:a="http://schemas.openxmlformats.org/drawingml/2006/main">
+              <a:graphicData uri="http://schemas.openxmlformats.org/drawingml/2006/picture">
+                <pic:pic xmlns:pic="http://schemas.openxmlformats.org/drawingml/2006/picture">
+                  <pic:nvPicPr>
+                    <pic:cNvPr id="1" name=""/>
+                    <pic:cNvPicPr/>
+                  </pic:nvPicPr>
+                  <pic:blipFill>
+                    <a:blip r:embed="rId29"/>
+                    <a:stretch>
+                      <a:fillRect/>
+                    </a:stretch>
+                  </pic:blipFill>
+                  <pic:spPr>
+                    <a:xfrm>
+                      <a:off x="0" y="0"/>
+                      <a:ext cx="5727700" cy="1087755"/>
+                    </a:xfrm>
+                    <a:prstGeom prst="rect">
+                      <a:avLst/>
+                    </a:prstGeom>
+                  </pic:spPr>
+                </pic:pic>
+              </a:graphicData>
+            </a:graphic>
+          </wp:inline>
+        </w:drawing>
+      </w:r>
+    </w:p>
+    <w:p/>
+    <w:p>
+      <w:r>
+        <w:rPr>
+          <w:noProof/>
+        </w:rPr>
+        <w:drawing>
+          <wp:inline distT="0" distB="0" distL="0" distR="0" wp14:anchorId="033707E4" wp14:editId="58D9C28A">
+            <wp:extent cx="5727700" cy="1757045"/>
+            <wp:effectExtent l="0" t="0" r="6350" b="0"/>
+            <wp:docPr id="23" name="Picture 23"/>
+            <wp:cNvGraphicFramePr>
+              <a:graphicFrameLocks xmlns:a="http://schemas.openxmlformats.org/drawingml/2006/main" noChangeAspect="1"/>
+            </wp:cNvGraphicFramePr>
+            <a:graphic xmlns:a="http://schemas.openxmlformats.org/drawingml/2006/main">
+              <a:graphicData uri="http://schemas.openxmlformats.org/drawingml/2006/picture">
+                <pic:pic xmlns:pic="http://schemas.openxmlformats.org/drawingml/2006/picture">
+                  <pic:nvPicPr>
+                    <pic:cNvPr id="1" name=""/>
+                    <pic:cNvPicPr/>
+                  </pic:nvPicPr>
+                  <pic:blipFill>
+                    <a:blip r:embed="rId30"/>
+                    <a:stretch>
+                      <a:fillRect/>
+                    </a:stretch>
+                  </pic:blipFill>
+                  <pic:spPr>
+                    <a:xfrm>
+                      <a:off x="0" y="0"/>
+                      <a:ext cx="5727700" cy="1757045"/>
+                    </a:xfrm>
+                    <a:prstGeom prst="rect">
+                      <a:avLst/>
+                    </a:prstGeom>
+                  </pic:spPr>
+                </pic:pic>
+              </a:graphicData>
+            </a:graphic>
+          </wp:inline>
+        </w:drawing>
+      </w:r>
+    </w:p>
+    <w:p>
+      <w:pPr>
+        <w:spacing w:before="100" w:beforeAutospacing="1" w:after="100" w:afterAutospacing="1"/>
+        <w:rPr>
+          <w:rFonts w:ascii="Calibri" w:eastAsia="Times New Roman" w:hAnsi="Calibri" w:cs="Calibri"/>
+          <w:color w:val="000000" w:themeColor="text1"/>
+          <w:sz w:val="22"/>
+          <w:szCs w:val="22"/>
+        </w:rPr>
       </w:pPr>
     </w:p>
     <w:p>
@@ -178,7 +1712,7 @@
       </w:pPr>
     </w:p>
     <w:sectPr>
-      <w:headerReference w:type="default" r:id="rId7"/>
+      <w:headerReference w:type="default" r:id="rId31"/>
       <w:pgSz w:w="11900" w:h="16840"/>
       <w:pgMar w:top="1440" w:right="1440" w:bottom="1440" w:left="1440" w:header="708" w:footer="708" w:gutter="0"/>
       <w:cols w:space="708"/>

</xml_diff>